<commit_message>
Update v3.1 user guide
</commit_message>
<xml_diff>
--- a/deploy/docs/LANDIS-II Biomass Harvest v3.1 User Guide.docx
+++ b/deploy/docs/LANDIS-II Biomass Harvest v3.1 User Guide.docx
@@ -25,21 +25,11 @@
       <w:r>
         <w:t xml:space="preserve"> v</w:t>
       </w:r>
-      <w:r>
-        <w:fldChar w:fldCharType="begin"/>
-      </w:r>
-      <w:r>
-        <w:instrText xml:space="preserve"> DOCPROPERTY  "Extension Version"  \* MERGEFORMAT </w:instrText>
-      </w:r>
-      <w:r>
-        <w:fldChar w:fldCharType="separate"/>
-      </w:r>
-      <w:r>
-        <w:t>3.1</w:t>
-      </w:r>
-      <w:r>
-        <w:fldChar w:fldCharType="end"/>
-      </w:r>
+      <w:fldSimple w:instr=" DOCPROPERTY  &quot;Extension Version&quot;  \* MERGEFORMAT ">
+        <w:r>
+          <w:t>3.1</w:t>
+        </w:r>
+      </w:fldSimple>
     </w:p>
     <w:p>
       <w:pPr>
@@ -160,7 +150,7 @@
         <w:rPr>
           <w:noProof/>
         </w:rPr>
-        <w:t>November 17, 2015</w:t>
+        <w:t>November 30, 2015</w:t>
       </w:r>
       <w:r>
         <w:rPr>
@@ -1502,7 +1492,7 @@
             <w:noProof/>
             <w:webHidden/>
           </w:rPr>
-          <w:t>3</w:t>
+          <w:t>4</w:t>
         </w:r>
         <w:r>
           <w:rPr>
@@ -1596,7 +1586,7 @@
             <w:noProof/>
             <w:webHidden/>
           </w:rPr>
-          <w:t>4</w:t>
+          <w:t>5</w:t>
         </w:r>
         <w:r>
           <w:rPr>
@@ -1684,7 +1674,7 @@
             <w:noProof/>
             <w:webHidden/>
           </w:rPr>
-          <w:t>4</w:t>
+          <w:t>5</w:t>
         </w:r>
         <w:r>
           <w:rPr>
@@ -1772,7 +1762,7 @@
             <w:noProof/>
             <w:webHidden/>
           </w:rPr>
-          <w:t>4</w:t>
+          <w:t>5</w:t>
         </w:r>
         <w:r>
           <w:rPr>
@@ -1860,7 +1850,7 @@
             <w:noProof/>
             <w:webHidden/>
           </w:rPr>
-          <w:t>4</w:t>
+          <w:t>5</w:t>
         </w:r>
         <w:r>
           <w:rPr>
@@ -1948,7 +1938,7 @@
             <w:noProof/>
             <w:webHidden/>
           </w:rPr>
-          <w:t>5</w:t>
+          <w:t>6</w:t>
         </w:r>
         <w:r>
           <w:rPr>
@@ -2042,7 +2032,7 @@
             <w:noProof/>
             <w:webHidden/>
           </w:rPr>
-          <w:t>6</w:t>
+          <w:t>7</w:t>
         </w:r>
         <w:r>
           <w:rPr>
@@ -2130,7 +2120,7 @@
             <w:noProof/>
             <w:webHidden/>
           </w:rPr>
-          <w:t>6</w:t>
+          <w:t>7</w:t>
         </w:r>
         <w:r>
           <w:rPr>
@@ -2218,7 +2208,7 @@
             <w:noProof/>
             <w:webHidden/>
           </w:rPr>
-          <w:t>6</w:t>
+          <w:t>7</w:t>
         </w:r>
         <w:r>
           <w:rPr>
@@ -2306,7 +2296,7 @@
             <w:noProof/>
             <w:webHidden/>
           </w:rPr>
-          <w:t>6</w:t>
+          <w:t>7</w:t>
         </w:r>
         <w:r>
           <w:rPr>
@@ -2480,18 +2470,23 @@
         <w:pStyle w:val="textbody"/>
       </w:pPr>
       <w:r>
-        <w:t>Add plant-only prescription</w:t>
+        <w:t>All version 3.1</w:t>
+      </w:r>
+      <w:bookmarkStart w:id="6" w:name="_GoBack"/>
+      <w:bookmarkEnd w:id="6"/>
+      <w:r>
+        <w:t xml:space="preserve"> enhancements recorded in the Base Harvest user guide also apply to Biomass Harvest</w:t>
       </w:r>
     </w:p>
     <w:p>
       <w:pPr>
         <w:pStyle w:val="Heading3"/>
       </w:pPr>
-      <w:bookmarkStart w:id="6" w:name="_Toc435534989"/>
+      <w:bookmarkStart w:id="7" w:name="_Toc435534989"/>
       <w:r>
         <w:t>Version 3.0</w:t>
       </w:r>
-      <w:bookmarkEnd w:id="6"/>
+      <w:bookmarkEnd w:id="7"/>
     </w:p>
     <w:p>
       <w:pPr>
@@ -2525,8 +2520,6 @@
       <w:r>
         <w:t>All version 3.0 enhancements recorded in the Base Harvest user guide also apply to Biomass Harvest.</w:t>
       </w:r>
-      <w:bookmarkStart w:id="7" w:name="_GoBack"/>
-      <w:bookmarkEnd w:id="7"/>
     </w:p>
     <w:p>
       <w:pPr>
@@ -2559,6 +2552,7 @@
         <w:pStyle w:val="textbody"/>
       </w:pPr>
       <w:r>
+        <w:lastRenderedPageBreak/>
         <w:t>The metadata library was incorporated.  All outputs are now recorded in designated xml files with units, etc.</w:t>
       </w:r>
     </w:p>
@@ -2568,7 +2562,6 @@
       </w:pPr>
       <w:bookmarkStart w:id="9" w:name="_Toc435534991"/>
       <w:r>
-        <w:lastRenderedPageBreak/>
         <w:t>Version 2.1</w:t>
       </w:r>
       <w:bookmarkEnd w:id="9"/>
@@ -2774,6 +2767,7 @@
       <w:bookmarkStart w:id="18" w:name="_Toc113770926"/>
       <w:bookmarkStart w:id="19" w:name="_Toc435534999"/>
       <w:r>
+        <w:lastRenderedPageBreak/>
         <w:t>Acknowledgements</w:t>
       </w:r>
       <w:bookmarkEnd w:id="17"/>
@@ -3744,7 +3738,7 @@
         <w:rFonts w:ascii="Arial" w:hAnsi="Arial" w:cs="Arial"/>
         <w:noProof/>
       </w:rPr>
-      <w:t>1</w:t>
+      <w:t>7</w:t>
     </w:r>
     <w:r>
       <w:rPr>
@@ -3807,39 +3801,19 @@
         <w:tab w:val="right" w:pos="9000"/>
       </w:tabs>
     </w:pPr>
-    <w:r>
-      <w:fldChar w:fldCharType="begin"/>
-    </w:r>
-    <w:r>
-      <w:instrText xml:space="preserve"> DOCPROPERTY  "Extension Name"  \* MERGEFORMAT </w:instrText>
-    </w:r>
-    <w:r>
-      <w:fldChar w:fldCharType="separate"/>
-    </w:r>
-    <w:r>
-      <w:t>Biomass Harvest</w:t>
-    </w:r>
-    <w:r>
-      <w:fldChar w:fldCharType="end"/>
-    </w:r>
+    <w:fldSimple w:instr=" DOCPROPERTY  &quot;Extension Name&quot;  \* MERGEFORMAT ">
+      <w:r>
+        <w:t>Biomass Harvest</w:t>
+      </w:r>
+    </w:fldSimple>
     <w:r>
       <w:t xml:space="preserve"> v</w:t>
     </w:r>
-    <w:r>
-      <w:fldChar w:fldCharType="begin"/>
-    </w:r>
-    <w:r>
-      <w:instrText xml:space="preserve"> DOCPROPERTY  "Extension Version"  \* MERGEFORMAT </w:instrText>
-    </w:r>
-    <w:r>
-      <w:fldChar w:fldCharType="separate"/>
-    </w:r>
-    <w:r>
-      <w:t>3.0</w:t>
-    </w:r>
-    <w:r>
-      <w:fldChar w:fldCharType="end"/>
-    </w:r>
+    <w:fldSimple w:instr=" DOCPROPERTY  &quot;Extension Version&quot;  \* MERGEFORMAT ">
+      <w:r>
+        <w:t>3.1</w:t>
+      </w:r>
+    </w:fldSimple>
     <w:r>
       <w:tab/>
     </w:r>
@@ -7103,7 +7077,7 @@
 </file>
 
 <file path=customXml/itemProps1.xml><?xml version="1.0" encoding="utf-8"?>
-<ds:datastoreItem xmlns:ds="http://schemas.openxmlformats.org/officeDocument/2006/customXml" ds:itemID="{B2AE0561-61D3-4F22-9D61-F477942F2080}">
+<ds:datastoreItem xmlns:ds="http://schemas.openxmlformats.org/officeDocument/2006/customXml" ds:itemID="{A38567C0-C088-41BE-910B-354CCA573566}">
   <ds:schemaRefs>
     <ds:schemaRef ds:uri="http://schemas.openxmlformats.org/officeDocument/2006/bibliography"/>
   </ds:schemaRefs>

</xml_diff>